<commit_message>
ajout slide 2 clément
</commit_message>
<xml_diff>
--- a/Soutenance/Texte Clement.docx
+++ b/Soutenance/Texte Clement.docx
@@ -66,12 +66,7 @@
         <w:t xml:space="preserve"> Ferrere</w:t>
       </w:r>
       <w:r>
-        <w:t xml:space="preserve">. Nous </w:t>
-      </w:r>
-      <w:bookmarkStart w:id="0" w:name="_GoBack"/>
-      <w:bookmarkEnd w:id="0"/>
-      <w:r>
-        <w:t>sommes accompagnés par un tuteur, enseignant-chercheur dans ce même IUT : M. Salva.</w:t>
+        <w:t>. Nous sommes accompagnés par un tuteur, enseignant-chercheur dans ce même IUT : M. Salva.</w:t>
       </w:r>
     </w:p>
     <w:p/>
@@ -111,7 +106,21 @@
         <w:t xml:space="preserve"> sous-projet</w:t>
       </w:r>
       <w:r>
-        <w:t>, en effet nous devons créer un site web permettant à un utilisateur la création d’un panorama, à partir de photos 360° qu’il aura pris</w:t>
+        <w:t xml:space="preserve">, en effet nous devons créer un site web permettant à un utilisateur la création d’un panorama, à partir </w:t>
+      </w:r>
+      <w:r>
+        <w:t xml:space="preserve">d’outils mis à disposition ainsi que </w:t>
+      </w:r>
+      <w:r>
+        <w:t>de</w:t>
+      </w:r>
+      <w:r>
+        <w:t>s</w:t>
+      </w:r>
+      <w:bookmarkStart w:id="0" w:name="_GoBack"/>
+      <w:bookmarkEnd w:id="0"/>
+      <w:r>
+        <w:t xml:space="preserve"> photos 360° qu’il aura pris</w:t>
       </w:r>
       <w:r>
         <w:t>es</w:t>
@@ -550,6 +559,7 @@
   <w:style w:type="character" w:default="1" w:styleId="Policepardfaut">
     <w:name w:val="Default Paragraph Font"/>
     <w:uiPriority w:val="1"/>
+    <w:semiHidden/>
     <w:unhideWhenUsed/>
   </w:style>
   <w:style w:type="table" w:default="1" w:styleId="TableauNormal">

</xml_diff>